<commit_message>
add personal params to header's tmpl
</commit_message>
<xml_diff>
--- a/tmp/tmpl/headers/2_ВИТА.docx
+++ b/tmp/tmpl/headers/2_ВИТА.docx
@@ -355,20 +355,120 @@
     </w:p>
     <w:p>
       <w:pPr>
-        <w:ind w:left="-540"/>
-      </w:pPr>
-    </w:p>
-    <w:p>
-      <w:pPr>
         <w:ind w:left="-567"/>
         <w:contextualSpacing/>
       </w:pPr>
       <w:r>
-        <w:t>{@</w:t>
-      </w:r>
+        <w:t>Дата  {</w:t>
+      </w:r>
+      <w:r>
+        <w:rPr>
+          <w:lang w:val="en-US"/>
+        </w:rPr>
+        <w:t>date</w:t>
+      </w:r>
+      <w:r>
+        <w:t>}</w:t>
+      </w:r>
+    </w:p>
+    <w:p>
+      <w:pPr>
+        <w:ind w:left="-567"/>
+        <w:contextualSpacing/>
+      </w:pPr>
       <w:proofErr w:type="spellStart"/>
       <w:r>
-        <w:t>rawXml</w:t>
+        <w:t>Ф.и.о.</w:t>
+      </w:r>
+      <w:proofErr w:type="spellEnd"/>
+      <w:r>
+        <w:t>: {</w:t>
+      </w:r>
+      <w:proofErr w:type="spellStart"/>
+      <w:r>
+        <w:rPr>
+          <w:lang w:val="en-US"/>
+        </w:rPr>
+        <w:t>fio</w:t>
+      </w:r>
+      <w:proofErr w:type="spellEnd"/>
+      <w:r>
+        <w:t>}</w:t>
+      </w:r>
+    </w:p>
+    <w:p>
+      <w:pPr>
+        <w:ind w:left="-567"/>
+        <w:contextualSpacing/>
+      </w:pPr>
+      <w:r>
+        <w:t>Пол:  {</w:t>
+      </w:r>
+      <w:r>
+        <w:rPr>
+          <w:lang w:val="en-US"/>
+        </w:rPr>
+        <w:t>gen</w:t>
+      </w:r>
+      <w:r>
+        <w:t>}</w:t>
+      </w:r>
+    </w:p>
+    <w:p>
+      <w:pPr>
+        <w:ind w:left="-567"/>
+        <w:contextualSpacing/>
+      </w:pPr>
+      <w:r>
+        <w:t>Возраст: {</w:t>
+      </w:r>
+      <w:r>
+        <w:rPr>
+          <w:lang w:val="en-US"/>
+        </w:rPr>
+        <w:t>birth</w:t>
+      </w:r>
+      <w:r>
+        <w:t>}</w:t>
+      </w:r>
+    </w:p>
+    <w:p>
+      <w:pPr>
+        <w:ind w:left="-567"/>
+        <w:contextualSpacing/>
+      </w:pPr>
+      <w:r>
+        <w:t xml:space="preserve">Направлен:  </w:t>
+      </w:r>
+      <w:proofErr w:type="spellStart"/>
+      <w:r>
+        <w:t>амб</w:t>
+      </w:r>
+      <w:proofErr w:type="spellEnd"/>
+    </w:p>
+    <w:p>
+      <w:pPr>
+        <w:ind w:left="-567"/>
+        <w:contextualSpacing/>
+      </w:pPr>
+      <w:r>
+        <w:t>Диагноз:  обследование</w:t>
+      </w:r>
+    </w:p>
+    <w:p>
+      <w:pPr>
+        <w:ind w:left="-567"/>
+        <w:contextualSpacing/>
+      </w:pPr>
+      <w:r>
+        <w:t>Адрес:  {</w:t>
+      </w:r>
+      <w:proofErr w:type="spellStart"/>
+      <w:r>
+        <w:rPr>
+          <w:lang w:val="en-US"/>
+        </w:rPr>
+        <w:t>addr</w:t>
       </w:r>
       <w:proofErr w:type="spellEnd"/>
       <w:r>
@@ -381,6 +481,33 @@
       </w:pPr>
       <w:bookmarkStart w:id="0" w:name="_GoBack"/>
       <w:bookmarkEnd w:id="0"/>
+    </w:p>
+    <w:p>
+      <w:pPr>
+        <w:ind w:left="-540"/>
+      </w:pPr>
+    </w:p>
+    <w:p>
+      <w:pPr>
+        <w:ind w:left="-567"/>
+        <w:contextualSpacing/>
+      </w:pPr>
+      <w:r>
+        <w:t>{@</w:t>
+      </w:r>
+      <w:proofErr w:type="spellStart"/>
+      <w:r>
+        <w:t>rawXml</w:t>
+      </w:r>
+      <w:proofErr w:type="spellEnd"/>
+      <w:r>
+        <w:t>}</w:t>
+      </w:r>
+    </w:p>
+    <w:p>
+      <w:pPr>
+        <w:ind w:left="-540"/>
+      </w:pPr>
     </w:p>
     <w:sectPr>
       <w:pgSz w:w="11905" w:h="16837"/>

</xml_diff>